<commit_message>
Report finished. I think
</commit_message>
<xml_diff>
--- a/Analysis/MLP/SISE_IS4_Zadanie2_sprawozdanie.docx
+++ b/Analysis/MLP/SISE_IS4_Zadanie2_sprawozdanie.docx
@@ -4037,13 +4037,7 @@
           <w:rFonts w:ascii="Times New Roman" w:hAnsi="Times New Roman" w:cs="Times New Roman"/>
         </w:rPr>
         <w:tab/>
-        <w:t xml:space="preserve">       </w:t>
-      </w:r>
-      <w:r>
-        <w:rPr>
-          <w:rFonts w:ascii="Times New Roman" w:hAnsi="Times New Roman" w:cs="Times New Roman"/>
-        </w:rPr>
-        <w:t xml:space="preserve">        </w:t>
+        <w:t xml:space="preserve">               </w:t>
       </w:r>
       <w:r>
         <w:rPr>
@@ -5870,15 +5864,7 @@
           <w:sz w:val="20"/>
           <w:szCs w:val="20"/>
         </w:rPr>
-        <w:t xml:space="preserve">Rys. 3. </w:t>
-      </w:r>
-      <w:r>
-        <w:rPr>
-          <w:rFonts w:ascii="Times New Roman" w:hAnsi="Times New Roman" w:cs="Times New Roman"/>
-          <w:sz w:val="20"/>
-          <w:szCs w:val="20"/>
-        </w:rPr>
-        <w:t>Wykresy błędów podczas nauki sieci (model 4-4-3) względem epoki</w:t>
+        <w:t>Rys. 3. Wykresy błędów podczas nauki sieci (model 4-4-3) względem epoki</w:t>
       </w:r>
     </w:p>
     <w:p>
@@ -5892,7 +5878,41 @@
         <w:rPr>
           <w:rFonts w:ascii="Times New Roman" w:hAnsi="Times New Roman" w:cs="Times New Roman"/>
         </w:rPr>
-        <w:t>(Coś wyjaśnić)</w:t>
+        <w:t xml:space="preserve">Biorąc pod uwagę szybkość nauki oraz wydajność sieci zdecydowanym faworytem jest perceptron z uwzględnionym </w:t>
+      </w:r>
+      <w:proofErr w:type="spellStart"/>
+      <w:r>
+        <w:rPr>
+          <w:rFonts w:ascii="Times New Roman" w:hAnsi="Times New Roman" w:cs="Times New Roman"/>
+        </w:rPr>
+        <w:t>biasem</w:t>
+      </w:r>
+      <w:proofErr w:type="spellEnd"/>
+      <w:r>
+        <w:rPr>
+          <w:rFonts w:ascii="Times New Roman" w:hAnsi="Times New Roman" w:cs="Times New Roman"/>
+        </w:rPr>
+        <w:t xml:space="preserve">. Przyczyną tego jest większa elastyczność </w:t>
+      </w:r>
+      <w:r>
+        <w:rPr>
+          <w:rFonts w:ascii="Times New Roman" w:hAnsi="Times New Roman" w:cs="Times New Roman"/>
+        </w:rPr>
+        <w:t xml:space="preserve">przy obliczaniu wartości z funkcji aktywacji. </w:t>
+      </w:r>
+      <w:proofErr w:type="spellStart"/>
+      <w:r>
+        <w:rPr>
+          <w:rFonts w:ascii="Times New Roman" w:hAnsi="Times New Roman" w:cs="Times New Roman"/>
+        </w:rPr>
+        <w:t>Bias</w:t>
+      </w:r>
+      <w:proofErr w:type="spellEnd"/>
+      <w:r>
+        <w:rPr>
+          <w:rFonts w:ascii="Times New Roman" w:hAnsi="Times New Roman" w:cs="Times New Roman"/>
+        </w:rPr>
+        <w:t xml:space="preserve"> umożliwia przesuwanie funkcji po osi OX, dzięki czemu sieć ma większy zakres wartości wyjściowych dla różnych wartości wejściowych.</w:t>
       </w:r>
     </w:p>
     <w:p>
@@ -5902,14 +5922,6 @@
           <w:rFonts w:ascii="Times New Roman" w:hAnsi="Times New Roman" w:cs="Times New Roman"/>
         </w:rPr>
       </w:pPr>
-    </w:p>
-    <w:p>
-      <w:pPr>
-        <w:spacing w:before="240" w:after="120"/>
-        <w:rPr>
-          <w:rFonts w:ascii="Times New Roman" w:hAnsi="Times New Roman" w:cs="Times New Roman"/>
-        </w:rPr>
-      </w:pPr>
       <w:r>
         <w:rPr>
           <w:rFonts w:ascii="Times New Roman" w:hAnsi="Times New Roman" w:cs="Times New Roman"/>
@@ -5930,6 +5942,12 @@
         <w:t>biasem</w:t>
       </w:r>
       <w:proofErr w:type="spellEnd"/>
+      <w:r>
+        <w:rPr>
+          <w:rFonts w:ascii="Times New Roman" w:hAnsi="Times New Roman" w:cs="Times New Roman"/>
+        </w:rPr>
+        <w:t xml:space="preserve"> ze względu na stanowczo lepszą wydajność</w:t>
+      </w:r>
       <w:r>
         <w:rPr>
           <w:rFonts w:ascii="Times New Roman" w:hAnsi="Times New Roman" w:cs="Times New Roman"/>
@@ -6054,10 +6072,10 @@
           <w:noProof/>
         </w:rPr>
         <w:drawing>
-          <wp:inline distT="0" distB="0" distL="0" distR="0" wp14:anchorId="0E8A599E" wp14:editId="51FB2523">
-            <wp:extent cx="2800350" cy="2800350"/>
+          <wp:inline distT="0" distB="0" distL="0" distR="0" wp14:anchorId="53D06DD4" wp14:editId="7E1232D5">
+            <wp:extent cx="2749550" cy="2749550"/>
             <wp:effectExtent l="0" t="0" r="0" b="0"/>
-            <wp:docPr id="11" name="Obraz 11"/>
+            <wp:docPr id="13" name="Obraz 13"/>
             <wp:cNvGraphicFramePr>
               <a:graphicFrameLocks xmlns:a="http://schemas.openxmlformats.org/drawingml/2006/main" noChangeAspect="1"/>
             </wp:cNvGraphicFramePr>
@@ -6065,7 +6083,7 @@
               <a:graphicData uri="http://schemas.openxmlformats.org/drawingml/2006/picture">
                 <pic:pic xmlns:pic="http://schemas.openxmlformats.org/drawingml/2006/picture">
                   <pic:nvPicPr>
-                    <pic:cNvPr id="0" name="Picture 11"/>
+                    <pic:cNvPr id="0" name="Picture 13"/>
                     <pic:cNvPicPr>
                       <a:picLocks noChangeAspect="1" noChangeArrowheads="1"/>
                     </pic:cNvPicPr>
@@ -6086,7 +6104,7 @@
                   <pic:spPr bwMode="auto">
                     <a:xfrm>
                       <a:off x="0" y="0"/>
-                      <a:ext cx="2800350" cy="2800350"/>
+                      <a:ext cx="2749550" cy="2749550"/>
                     </a:xfrm>
                     <a:prstGeom prst="rect">
                       <a:avLst/>
@@ -6172,60 +6190,6 @@
           <w:noProof/>
         </w:rPr>
         <w:drawing>
-          <wp:inline distT="0" distB="0" distL="0" distR="0" wp14:anchorId="5EB305DE" wp14:editId="0F0FDA28">
-            <wp:extent cx="2749550" cy="2749550"/>
-            <wp:effectExtent l="0" t="0" r="0" b="0"/>
-            <wp:docPr id="13" name="Obraz 13"/>
-            <wp:cNvGraphicFramePr>
-              <a:graphicFrameLocks xmlns:a="http://schemas.openxmlformats.org/drawingml/2006/main" noChangeAspect="1"/>
-            </wp:cNvGraphicFramePr>
-            <a:graphic xmlns:a="http://schemas.openxmlformats.org/drawingml/2006/main">
-              <a:graphicData uri="http://schemas.openxmlformats.org/drawingml/2006/picture">
-                <pic:pic xmlns:pic="http://schemas.openxmlformats.org/drawingml/2006/picture">
-                  <pic:nvPicPr>
-                    <pic:cNvPr id="0" name="Picture 13"/>
-                    <pic:cNvPicPr>
-                      <a:picLocks noChangeAspect="1" noChangeArrowheads="1"/>
-                    </pic:cNvPicPr>
-                  </pic:nvPicPr>
-                  <pic:blipFill>
-                    <a:blip r:embed="rId18">
-                      <a:extLst>
-                        <a:ext uri="{28A0092B-C50C-407E-A947-70E740481C1C}">
-                          <a14:useLocalDpi xmlns:a14="http://schemas.microsoft.com/office/drawing/2010/main" val="0"/>
-                        </a:ext>
-                      </a:extLst>
-                    </a:blip>
-                    <a:srcRect/>
-                    <a:stretch>
-                      <a:fillRect/>
-                    </a:stretch>
-                  </pic:blipFill>
-                  <pic:spPr bwMode="auto">
-                    <a:xfrm>
-                      <a:off x="0" y="0"/>
-                      <a:ext cx="2749550" cy="2749550"/>
-                    </a:xfrm>
-                    <a:prstGeom prst="rect">
-                      <a:avLst/>
-                    </a:prstGeom>
-                    <a:noFill/>
-                    <a:ln>
-                      <a:noFill/>
-                    </a:ln>
-                  </pic:spPr>
-                </pic:pic>
-              </a:graphicData>
-            </a:graphic>
-          </wp:inline>
-        </w:drawing>
-      </w:r>
-      <w:r>
-        <w:rPr>
-          <w:rFonts w:ascii="Times New Roman" w:hAnsi="Times New Roman" w:cs="Times New Roman"/>
-          <w:noProof/>
-        </w:rPr>
-        <w:drawing>
           <wp:inline distT="0" distB="0" distL="0" distR="0" wp14:anchorId="5A5ECF80" wp14:editId="7553F023">
             <wp:extent cx="2908300" cy="2908300"/>
             <wp:effectExtent l="0" t="0" r="6350" b="6350"/>
@@ -6243,7 +6207,7 @@
                     </pic:cNvPicPr>
                   </pic:nvPicPr>
                   <pic:blipFill>
-                    <a:blip r:embed="rId19">
+                    <a:blip r:embed="rId18">
                       <a:extLst>
                         <a:ext uri="{28A0092B-C50C-407E-A947-70E740481C1C}">
                           <a14:useLocalDpi xmlns:a14="http://schemas.microsoft.com/office/drawing/2010/main" val="0"/>
@@ -6274,6 +6238,60 @@
           </wp:inline>
         </w:drawing>
       </w:r>
+      <w:r>
+        <w:rPr>
+          <w:rFonts w:ascii="Times New Roman" w:hAnsi="Times New Roman" w:cs="Times New Roman"/>
+          <w:noProof/>
+        </w:rPr>
+        <w:drawing>
+          <wp:inline distT="0" distB="0" distL="0" distR="0" wp14:anchorId="272660A5" wp14:editId="06566E51">
+            <wp:extent cx="2800350" cy="2800350"/>
+            <wp:effectExtent l="0" t="0" r="0" b="0"/>
+            <wp:docPr id="11" name="Obraz 11"/>
+            <wp:cNvGraphicFramePr>
+              <a:graphicFrameLocks xmlns:a="http://schemas.openxmlformats.org/drawingml/2006/main" noChangeAspect="1"/>
+            </wp:cNvGraphicFramePr>
+            <a:graphic xmlns:a="http://schemas.openxmlformats.org/drawingml/2006/main">
+              <a:graphicData uri="http://schemas.openxmlformats.org/drawingml/2006/picture">
+                <pic:pic xmlns:pic="http://schemas.openxmlformats.org/drawingml/2006/picture">
+                  <pic:nvPicPr>
+                    <pic:cNvPr id="0" name="Picture 11"/>
+                    <pic:cNvPicPr>
+                      <a:picLocks noChangeAspect="1" noChangeArrowheads="1"/>
+                    </pic:cNvPicPr>
+                  </pic:nvPicPr>
+                  <pic:blipFill>
+                    <a:blip r:embed="rId19">
+                      <a:extLst>
+                        <a:ext uri="{28A0092B-C50C-407E-A947-70E740481C1C}">
+                          <a14:useLocalDpi xmlns:a14="http://schemas.microsoft.com/office/drawing/2010/main" val="0"/>
+                        </a:ext>
+                      </a:extLst>
+                    </a:blip>
+                    <a:srcRect/>
+                    <a:stretch>
+                      <a:fillRect/>
+                    </a:stretch>
+                  </pic:blipFill>
+                  <pic:spPr bwMode="auto">
+                    <a:xfrm>
+                      <a:off x="0" y="0"/>
+                      <a:ext cx="2800350" cy="2800350"/>
+                    </a:xfrm>
+                    <a:prstGeom prst="rect">
+                      <a:avLst/>
+                    </a:prstGeom>
+                    <a:noFill/>
+                    <a:ln>
+                      <a:noFill/>
+                    </a:ln>
+                  </pic:spPr>
+                </pic:pic>
+              </a:graphicData>
+            </a:graphic>
+          </wp:inline>
+        </w:drawing>
+      </w:r>
     </w:p>
     <w:p>
       <w:pPr>
@@ -6347,7 +6365,13 @@
         <w:rPr>
           <w:rFonts w:ascii="Times New Roman" w:hAnsi="Times New Roman" w:cs="Times New Roman"/>
         </w:rPr>
-        <w:t xml:space="preserve">Widzimy, że jakakolwiek wartość </w:t>
+        <w:t xml:space="preserve">Widzimy, że </w:t>
+      </w:r>
+      <w:r>
+        <w:rPr>
+          <w:rFonts w:ascii="Times New Roman" w:hAnsi="Times New Roman" w:cs="Times New Roman"/>
+        </w:rPr>
+        <w:t xml:space="preserve">uwzględnienie </w:t>
       </w:r>
       <w:proofErr w:type="spellStart"/>
       <w:r>
@@ -6361,7 +6385,19 @@
         <w:rPr>
           <w:rFonts w:ascii="Times New Roman" w:hAnsi="Times New Roman" w:cs="Times New Roman"/>
         </w:rPr>
-        <w:t xml:space="preserve"> powoduje szybszą naukę perceptronu. </w:t>
+        <w:t xml:space="preserve"> istotnie wpływa na proces uczenia.</w:t>
+      </w:r>
+      <w:r>
+        <w:rPr>
+          <w:rFonts w:ascii="Times New Roman" w:hAnsi="Times New Roman" w:cs="Times New Roman"/>
+        </w:rPr>
+        <w:t xml:space="preserve"> </w:t>
+      </w:r>
+      <w:r>
+        <w:rPr>
+          <w:rFonts w:ascii="Times New Roman" w:hAnsi="Times New Roman" w:cs="Times New Roman"/>
+        </w:rPr>
+        <w:t>Po wykresach możemy również stwierdzić, że większa wartość współczynnika uczenia proporcjonalnie wpływa na szybkość nauki perceptronu.</w:t>
       </w:r>
     </w:p>
     <w:p>
@@ -6377,7 +6413,7 @@
         <w:pStyle w:val="Akapitzlist"/>
         <w:numPr>
           <w:ilvl w:val="0"/>
-          <w:numId w:val="10"/>
+          <w:numId w:val="1"/>
         </w:numPr>
         <w:spacing w:before="120" w:after="120"/>
         <w:rPr>
@@ -6397,6 +6433,16 @@
           <w:szCs w:val="40"/>
         </w:rPr>
         <w:t>Wnioski</w:t>
+      </w:r>
+      <w:r>
+        <w:rPr>
+          <w:rFonts w:ascii="Times New Roman" w:hAnsi="Times New Roman" w:cs="Times New Roman"/>
+          <w:b/>
+          <w:bCs/>
+          <w:sz w:val="40"/>
+          <w:szCs w:val="40"/>
+        </w:rPr>
+        <w:t xml:space="preserve"> końcowe</w:t>
       </w:r>
     </w:p>
     <w:p>
@@ -6434,6 +6480,106 @@
           <w:rFonts w:ascii="Times New Roman" w:hAnsi="Times New Roman" w:cs="Times New Roman"/>
         </w:rPr>
         <w:t>warstw powoduje skomplikowanie kalkulacji dotyczących dostosowania wag do wzorca, tym samym do niepoprawnej nauki sieci.</w:t>
+      </w:r>
+    </w:p>
+    <w:p>
+      <w:pPr>
+        <w:pStyle w:val="Akapitzlist"/>
+        <w:numPr>
+          <w:ilvl w:val="0"/>
+          <w:numId w:val="9"/>
+        </w:numPr>
+        <w:spacing w:before="120" w:after="240"/>
+        <w:rPr>
+          <w:rFonts w:ascii="Times New Roman" w:hAnsi="Times New Roman" w:cs="Times New Roman"/>
+          <w:b/>
+          <w:bCs/>
+        </w:rPr>
+      </w:pPr>
+      <w:r>
+        <w:rPr>
+          <w:rFonts w:ascii="Times New Roman" w:hAnsi="Times New Roman" w:cs="Times New Roman"/>
+        </w:rPr>
+        <w:t>Zbyt duża ilość epok powoduje przeuczenie sieci skutkujące słabą wydajnością perceptronu.</w:t>
+      </w:r>
+    </w:p>
+    <w:p>
+      <w:pPr>
+        <w:pStyle w:val="Akapitzlist"/>
+        <w:numPr>
+          <w:ilvl w:val="0"/>
+          <w:numId w:val="9"/>
+        </w:numPr>
+        <w:spacing w:before="120" w:after="240"/>
+        <w:rPr>
+          <w:rFonts w:ascii="Times New Roman" w:hAnsi="Times New Roman" w:cs="Times New Roman"/>
+          <w:b/>
+          <w:bCs/>
+        </w:rPr>
+      </w:pPr>
+      <w:proofErr w:type="spellStart"/>
+      <w:r>
+        <w:rPr>
+          <w:rFonts w:ascii="Times New Roman" w:hAnsi="Times New Roman" w:cs="Times New Roman"/>
+        </w:rPr>
+        <w:t>Momentum</w:t>
+      </w:r>
+      <w:proofErr w:type="spellEnd"/>
+      <w:r>
+        <w:rPr>
+          <w:rFonts w:ascii="Times New Roman" w:hAnsi="Times New Roman" w:cs="Times New Roman"/>
+        </w:rPr>
+        <w:t xml:space="preserve"> przyspiesza proces nauki, dzięki naprowadzaniu gradientu na rzeczywiste minimum.</w:t>
+      </w:r>
+    </w:p>
+    <w:p>
+      <w:pPr>
+        <w:pStyle w:val="Akapitzlist"/>
+        <w:numPr>
+          <w:ilvl w:val="0"/>
+          <w:numId w:val="9"/>
+        </w:numPr>
+        <w:spacing w:before="120" w:after="240"/>
+        <w:rPr>
+          <w:rFonts w:ascii="Times New Roman" w:hAnsi="Times New Roman" w:cs="Times New Roman"/>
+          <w:b/>
+          <w:bCs/>
+        </w:rPr>
+      </w:pPr>
+      <w:proofErr w:type="spellStart"/>
+      <w:r>
+        <w:rPr>
+          <w:rFonts w:ascii="Times New Roman" w:hAnsi="Times New Roman" w:cs="Times New Roman"/>
+        </w:rPr>
+        <w:t>Bias</w:t>
+      </w:r>
+      <w:proofErr w:type="spellEnd"/>
+      <w:r>
+        <w:rPr>
+          <w:rFonts w:ascii="Times New Roman" w:hAnsi="Times New Roman" w:cs="Times New Roman"/>
+        </w:rPr>
+        <w:t xml:space="preserve"> ma duży wpływ na proces nauki sieci ze względu na większą elastyczność między wartościami wchodzącymi a wychodzącymi.</w:t>
+      </w:r>
+    </w:p>
+    <w:p>
+      <w:pPr>
+        <w:pStyle w:val="Akapitzlist"/>
+        <w:numPr>
+          <w:ilvl w:val="0"/>
+          <w:numId w:val="9"/>
+        </w:numPr>
+        <w:spacing w:before="120" w:after="240"/>
+        <w:rPr>
+          <w:rFonts w:ascii="Times New Roman" w:hAnsi="Times New Roman" w:cs="Times New Roman"/>
+          <w:b/>
+          <w:bCs/>
+        </w:rPr>
+      </w:pPr>
+      <w:r>
+        <w:rPr>
+          <w:rFonts w:ascii="Times New Roman" w:hAnsi="Times New Roman" w:cs="Times New Roman"/>
+        </w:rPr>
+        <w:t>Większa wartość współczynnika nauki powoduje szybszą ale mniej dokładną naukę sieci i odwrotnie.</w:t>
       </w:r>
     </w:p>
     <w:sectPr>

</xml_diff>